<commit_message>
Sun Dec 14 19:58:17 CST 2025
</commit_message>
<xml_diff>
--- a/docs/Documents/SYSARC 1.docx
+++ b/docs/Documents/SYSARC 1.docx
@@ -88,8 +88,7 @@
         <w:jc w:val="center"/>
         <w:rPr>
           <w:rFonts w:eastAsia="Times New Roman" w:cs="Times New Roman"/>
-          <w:sz w:val="28"/>
-          <w:szCs w:val="28"/>
+          <w:szCs w:val="24"/>
           <w:lang w:eastAsia="en-PH"/>
         </w:rPr>
       </w:pPr>
@@ -100,19 +99,8 @@
           <w:szCs w:val="28"/>
           <w:lang w:eastAsia="en-PH"/>
         </w:rPr>
-        <w:t>TILE-BASED PROGRAMMING</w:t>
-      </w:r>
-    </w:p>
-    <w:p>
-      <w:pPr>
-        <w:spacing w:line="240" w:lineRule="auto"/>
-        <w:jc w:val="center"/>
-        <w:rPr>
-          <w:rFonts w:eastAsia="Times New Roman" w:cs="Times New Roman"/>
-          <w:szCs w:val="24"/>
-          <w:lang w:eastAsia="en-PH"/>
-        </w:rPr>
-      </w:pPr>
+        <w:t xml:space="preserve">SCHOOL CLINIC PATIENT AND MEDICINE INVENTORY MANAGEMENT SYSTEM </w:t>
+      </w:r>
       <w:r>
         <w:rPr>
           <w:rFonts w:eastAsia="Times New Roman" w:cs="Times New Roman"/>
@@ -120,7 +108,7 @@
           <w:szCs w:val="28"/>
           <w:lang w:eastAsia="en-PH"/>
         </w:rPr>
-        <w:t>MOBILE GAME</w:t>
+        <w:t xml:space="preserve"> </w:t>
       </w:r>
     </w:p>
     <w:p>
@@ -485,7 +473,7 @@
         </w:rPr>
         <w:fldChar w:fldCharType="separate"/>
       </w:r>
-      <w:hyperlink w:anchor="_Toc216626559" w:history="1">
+      <w:hyperlink w:anchor="_Toc216634702" w:history="1">
         <w:r>
           <w:rPr>
             <w:rStyle w:val="Hyperlink"/>
@@ -512,7 +500,7 @@
             <w:noProof/>
             <w:webHidden/>
           </w:rPr>
-          <w:instrText xml:space="preserve"> PAGEREF _Toc216626559 \h </w:instrText>
+          <w:instrText xml:space="preserve"> PAGEREF _Toc216634702 \h </w:instrText>
         </w:r>
         <w:r>
           <w:rPr>
@@ -553,7 +541,7 @@
           <w:lang w:val="en-US"/>
         </w:rPr>
       </w:pPr>
-      <w:hyperlink w:anchor="_Toc216626560" w:history="1">
+      <w:hyperlink w:anchor="_Toc216634703" w:history="1">
         <w:r>
           <w:rPr>
             <w:rStyle w:val="Hyperlink"/>
@@ -580,7 +568,7 @@
             <w:noProof/>
             <w:webHidden/>
           </w:rPr>
-          <w:instrText xml:space="preserve"> PAGEREF _Toc216626560 \h </w:instrText>
+          <w:instrText xml:space="preserve"> PAGEREF _Toc216634703 \h </w:instrText>
         </w:r>
         <w:r>
           <w:rPr>
@@ -621,7 +609,7 @@
           <w:lang w:val="en-US"/>
         </w:rPr>
       </w:pPr>
-      <w:hyperlink w:anchor="_Toc216626561" w:history="1">
+      <w:hyperlink w:anchor="_Toc216634704" w:history="1">
         <w:r>
           <w:rPr>
             <w:rStyle w:val="Hyperlink"/>
@@ -648,7 +636,7 @@
             <w:noProof/>
             <w:webHidden/>
           </w:rPr>
-          <w:instrText xml:space="preserve"> PAGEREF _Toc216626561 \h </w:instrText>
+          <w:instrText xml:space="preserve"> PAGEREF _Toc216634704 \h </w:instrText>
         </w:r>
         <w:r>
           <w:rPr>
@@ -689,7 +677,7 @@
           <w:lang w:val="en-US"/>
         </w:rPr>
       </w:pPr>
-      <w:hyperlink w:anchor="_Toc216626562" w:history="1">
+      <w:hyperlink w:anchor="_Toc216634705" w:history="1">
         <w:r>
           <w:rPr>
             <w:rStyle w:val="Hyperlink"/>
@@ -716,7 +704,7 @@
             <w:noProof/>
             <w:webHidden/>
           </w:rPr>
-          <w:instrText xml:space="preserve"> PAGEREF _Toc216626562 \h </w:instrText>
+          <w:instrText xml:space="preserve"> PAGEREF _Toc216634705 \h </w:instrText>
         </w:r>
         <w:r>
           <w:rPr>
@@ -757,7 +745,7 @@
           <w:lang w:val="en-US"/>
         </w:rPr>
       </w:pPr>
-      <w:hyperlink w:anchor="_Toc216626563" w:history="1">
+      <w:hyperlink w:anchor="_Toc216634706" w:history="1">
         <w:r>
           <w:rPr>
             <w:rStyle w:val="Hyperlink"/>
@@ -784,7 +772,76 @@
             <w:noProof/>
             <w:webHidden/>
           </w:rPr>
-          <w:instrText xml:space="preserve"> PAGEREF _Toc216626563 \h </w:instrText>
+          <w:instrText xml:space="preserve"> PAGEREF _Toc216634706 \h </w:instrText>
+        </w:r>
+        <w:r>
+          <w:rPr>
+            <w:noProof/>
+            <w:webHidden/>
+          </w:rPr>
+        </w:r>
+        <w:r>
+          <w:rPr>
+            <w:noProof/>
+            <w:webHidden/>
+          </w:rPr>
+          <w:fldChar w:fldCharType="separate"/>
+        </w:r>
+        <w:r>
+          <w:rPr>
+            <w:noProof/>
+            <w:webHidden/>
+          </w:rPr>
+          <w:t>4</w:t>
+        </w:r>
+        <w:r>
+          <w:rPr>
+            <w:noProof/>
+            <w:webHidden/>
+          </w:rPr>
+          <w:fldChar w:fldCharType="end"/>
+        </w:r>
+      </w:hyperlink>
+    </w:p>
+    <w:p>
+      <w:pPr>
+        <w:pStyle w:val="TOC2"/>
+        <w:rPr>
+          <w:rFonts w:asciiTheme="minorHAnsi" w:eastAsiaTheme="minorEastAsia" w:hAnsiTheme="minorHAnsi"/>
+          <w:noProof/>
+          <w:sz w:val="22"/>
+          <w:lang w:val="en-US"/>
+        </w:rPr>
+      </w:pPr>
+      <w:hyperlink w:anchor="_Toc216634707" w:history="1">
+        <w:r>
+          <w:rPr>
+            <w:rStyle w:val="Hyperlink"/>
+            <w:noProof/>
+            <w:lang w:val="en-US"/>
+          </w:rPr>
+          <w:t>Project Deliverables</w:t>
+        </w:r>
+        <w:r>
+          <w:rPr>
+            <w:noProof/>
+            <w:webHidden/>
+          </w:rPr>
+          <w:tab/>
+        </w:r>
+        <w:r>
+          <w:rPr>
+            <w:noProof/>
+            <w:webHidden/>
+          </w:rPr>
+          <w:fldChar w:fldCharType="begin"/>
+        </w:r>
+        <w:r>
+          <w:rPr>
+            <w:noProof/>
+            <w:webHidden/>
+          </w:rPr>
+          <w:instrText xml:space="preserve"> PAGEREF _Toc216634707 \h </w:instrText>
         </w:r>
         <w:r>
           <w:rPr>
@@ -825,76 +882,7 @@
           <w:lang w:val="en-US"/>
         </w:rPr>
       </w:pPr>
-      <w:hyperlink w:anchor="_Toc216626564" w:history="1">
-        <w:r>
-          <w:rPr>
-            <w:rStyle w:val="Hyperlink"/>
-            <w:noProof/>
-            <w:lang w:val="en-US"/>
-          </w:rPr>
-          <w:t>Project Deliverables</w:t>
-        </w:r>
-        <w:r>
-          <w:rPr>
-            <w:noProof/>
-            <w:webHidden/>
-          </w:rPr>
-          <w:tab/>
-        </w:r>
-        <w:r>
-          <w:rPr>
-            <w:noProof/>
-            <w:webHidden/>
-          </w:rPr>
-          <w:fldChar w:fldCharType="begin"/>
-        </w:r>
-        <w:r>
-          <w:rPr>
-            <w:noProof/>
-            <w:webHidden/>
-          </w:rPr>
-          <w:instrText xml:space="preserve"> PAGEREF _Toc216626564 \h </w:instrText>
-        </w:r>
-        <w:r>
-          <w:rPr>
-            <w:noProof/>
-            <w:webHidden/>
-          </w:rPr>
-        </w:r>
-        <w:r>
-          <w:rPr>
-            <w:noProof/>
-            <w:webHidden/>
-          </w:rPr>
-          <w:fldChar w:fldCharType="separate"/>
-        </w:r>
-        <w:r>
-          <w:rPr>
-            <w:noProof/>
-            <w:webHidden/>
-          </w:rPr>
-          <w:t>5</w:t>
-        </w:r>
-        <w:r>
-          <w:rPr>
-            <w:noProof/>
-            <w:webHidden/>
-          </w:rPr>
-          <w:fldChar w:fldCharType="end"/>
-        </w:r>
-      </w:hyperlink>
-    </w:p>
-    <w:p>
-      <w:pPr>
-        <w:pStyle w:val="TOC2"/>
-        <w:rPr>
-          <w:rFonts w:asciiTheme="minorHAnsi" w:eastAsiaTheme="minorEastAsia" w:hAnsiTheme="minorHAnsi"/>
-          <w:noProof/>
-          <w:sz w:val="22"/>
-          <w:lang w:val="en-US"/>
-        </w:rPr>
-      </w:pPr>
-      <w:hyperlink w:anchor="_Toc216626565" w:history="1">
+      <w:hyperlink w:anchor="_Toc216634708" w:history="1">
         <w:r>
           <w:rPr>
             <w:rStyle w:val="Hyperlink"/>
@@ -921,7 +909,7 @@
             <w:noProof/>
             <w:webHidden/>
           </w:rPr>
-          <w:instrText xml:space="preserve"> PAGEREF _Toc216626565 \h </w:instrText>
+          <w:instrText xml:space="preserve"> PAGEREF _Toc216634708 \h </w:instrText>
         </w:r>
         <w:r>
           <w:rPr>
@@ -962,7 +950,7 @@
           <w:lang w:val="en-US"/>
         </w:rPr>
       </w:pPr>
-      <w:hyperlink w:anchor="_Toc216626566" w:history="1">
+      <w:hyperlink w:anchor="_Toc216634709" w:history="1">
         <w:r>
           <w:rPr>
             <w:rStyle w:val="Hyperlink"/>
@@ -989,7 +977,7 @@
             <w:noProof/>
             <w:webHidden/>
           </w:rPr>
-          <w:instrText xml:space="preserve"> PAGEREF _Toc216626566 \h </w:instrText>
+          <w:instrText xml:space="preserve"> PAGEREF _Toc216634709 \h </w:instrText>
         </w:r>
         <w:r>
           <w:rPr>
@@ -1030,7 +1018,7 @@
           <w:lang w:val="en-US"/>
         </w:rPr>
       </w:pPr>
-      <w:hyperlink w:anchor="_Toc216626567" w:history="1">
+      <w:hyperlink w:anchor="_Toc216634710" w:history="1">
         <w:r>
           <w:rPr>
             <w:rStyle w:val="Hyperlink"/>
@@ -1057,7 +1045,7 @@
             <w:noProof/>
             <w:webHidden/>
           </w:rPr>
-          <w:instrText xml:space="preserve"> PAGEREF _Toc216626567 \h </w:instrText>
+          <w:instrText xml:space="preserve"> PAGEREF _Toc216634710 \h </w:instrText>
         </w:r>
         <w:r>
           <w:rPr>
@@ -1090,7 +1078,7 @@
     </w:p>
     <w:p>
       <w:pPr>
-        <w:pStyle w:val="TOC1"/>
+        <w:pStyle w:val="TOC2"/>
         <w:rPr>
           <w:rFonts w:asciiTheme="minorHAnsi" w:eastAsiaTheme="minorEastAsia" w:hAnsiTheme="minorHAnsi"/>
           <w:noProof/>
@@ -1098,13 +1086,13 @@
           <w:lang w:val="en-US"/>
         </w:rPr>
       </w:pPr>
-      <w:hyperlink w:anchor="_Toc216626568" w:history="1">
+      <w:hyperlink w:anchor="_Toc216634711" w:history="1">
         <w:r>
           <w:rPr>
             <w:rStyle w:val="Hyperlink"/>
             <w:noProof/>
           </w:rPr>
-          <w:t>Existing System</w:t>
+          <w:t>Functional Decomposition Diagram (FDD)</w:t>
         </w:r>
         <w:r>
           <w:rPr>
@@ -1125,7 +1113,7 @@
             <w:noProof/>
             <w:webHidden/>
           </w:rPr>
-          <w:instrText xml:space="preserve"> PAGEREF _Toc216626568 \h </w:instrText>
+          <w:instrText xml:space="preserve"> PAGEREF _Toc216634711 \h </w:instrText>
         </w:r>
         <w:r>
           <w:rPr>
@@ -1166,13 +1154,13 @@
           <w:lang w:val="en-US"/>
         </w:rPr>
       </w:pPr>
-      <w:hyperlink w:anchor="_Toc216626569" w:history="1">
+      <w:hyperlink w:anchor="_Toc216634712" w:history="1">
         <w:r>
           <w:rPr>
             <w:rStyle w:val="Hyperlink"/>
             <w:noProof/>
           </w:rPr>
-          <w:t>Statement of the Problem</w:t>
+          <w:t>Existing System</w:t>
         </w:r>
         <w:r>
           <w:rPr>
@@ -1193,7 +1181,7 @@
             <w:noProof/>
             <w:webHidden/>
           </w:rPr>
-          <w:instrText xml:space="preserve"> PAGEREF _Toc216626569 \h </w:instrText>
+          <w:instrText xml:space="preserve"> PAGEREF _Toc216634712 \h </w:instrText>
         </w:r>
         <w:r>
           <w:rPr>
@@ -1226,7 +1214,7 @@
     </w:p>
     <w:p>
       <w:pPr>
-        <w:pStyle w:val="TOC1"/>
+        <w:pStyle w:val="TOC2"/>
         <w:rPr>
           <w:rFonts w:asciiTheme="minorHAnsi" w:eastAsiaTheme="minorEastAsia" w:hAnsiTheme="minorHAnsi"/>
           <w:noProof/>
@@ -1234,13 +1222,13 @@
           <w:lang w:val="en-US"/>
         </w:rPr>
       </w:pPr>
-      <w:hyperlink w:anchor="_Toc216626570" w:history="1">
+      <w:hyperlink w:anchor="_Toc216634713" w:history="1">
         <w:r>
           <w:rPr>
             <w:rStyle w:val="Hyperlink"/>
             <w:noProof/>
           </w:rPr>
-          <w:t>Group Picture</w:t>
+          <w:t>Existing System Flowchart</w:t>
         </w:r>
         <w:r>
           <w:rPr>
@@ -1261,7 +1249,75 @@
             <w:noProof/>
             <w:webHidden/>
           </w:rPr>
-          <w:instrText xml:space="preserve"> PAGEREF _Toc216626570 \h </w:instrText>
+          <w:instrText xml:space="preserve"> PAGEREF _Toc216634713 \h </w:instrText>
+        </w:r>
+        <w:r>
+          <w:rPr>
+            <w:noProof/>
+            <w:webHidden/>
+          </w:rPr>
+        </w:r>
+        <w:r>
+          <w:rPr>
+            <w:noProof/>
+            <w:webHidden/>
+          </w:rPr>
+          <w:fldChar w:fldCharType="separate"/>
+        </w:r>
+        <w:r>
+          <w:rPr>
+            <w:noProof/>
+            <w:webHidden/>
+          </w:rPr>
+          <w:t>9</w:t>
+        </w:r>
+        <w:r>
+          <w:rPr>
+            <w:noProof/>
+            <w:webHidden/>
+          </w:rPr>
+          <w:fldChar w:fldCharType="end"/>
+        </w:r>
+      </w:hyperlink>
+    </w:p>
+    <w:p>
+      <w:pPr>
+        <w:pStyle w:val="TOC1"/>
+        <w:rPr>
+          <w:rFonts w:asciiTheme="minorHAnsi" w:eastAsiaTheme="minorEastAsia" w:hAnsiTheme="minorHAnsi"/>
+          <w:noProof/>
+          <w:sz w:val="22"/>
+          <w:lang w:val="en-US"/>
+        </w:rPr>
+      </w:pPr>
+      <w:hyperlink w:anchor="_Toc216634714" w:history="1">
+        <w:r>
+          <w:rPr>
+            <w:rStyle w:val="Hyperlink"/>
+            <w:noProof/>
+          </w:rPr>
+          <w:t>Statement of the Problem</w:t>
+        </w:r>
+        <w:r>
+          <w:rPr>
+            <w:noProof/>
+            <w:webHidden/>
+          </w:rPr>
+          <w:tab/>
+        </w:r>
+        <w:r>
+          <w:rPr>
+            <w:noProof/>
+            <w:webHidden/>
+          </w:rPr>
+          <w:fldChar w:fldCharType="begin"/>
+        </w:r>
+        <w:r>
+          <w:rPr>
+            <w:noProof/>
+            <w:webHidden/>
+          </w:rPr>
+          <w:instrText xml:space="preserve"> PAGEREF _Toc216634714 \h </w:instrText>
         </w:r>
         <w:r>
           <w:rPr>
@@ -1294,7 +1350,7 @@
     </w:p>
     <w:p>
       <w:pPr>
-        <w:pStyle w:val="TOC1"/>
+        <w:pStyle w:val="TOC2"/>
         <w:rPr>
           <w:rFonts w:asciiTheme="minorHAnsi" w:eastAsiaTheme="minorEastAsia" w:hAnsiTheme="minorHAnsi"/>
           <w:noProof/>
@@ -1302,13 +1358,13 @@
           <w:lang w:val="en-US"/>
         </w:rPr>
       </w:pPr>
-      <w:hyperlink w:anchor="_Toc216626571" w:history="1">
+      <w:hyperlink w:anchor="_Toc216634715" w:history="1">
         <w:r>
           <w:rPr>
             <w:rStyle w:val="Hyperlink"/>
             <w:noProof/>
           </w:rPr>
-          <w:t>Resume</w:t>
+          <w:t>Solution</w:t>
         </w:r>
         <w:r>
           <w:rPr>
@@ -1329,7 +1385,7 @@
             <w:noProof/>
             <w:webHidden/>
           </w:rPr>
-          <w:instrText xml:space="preserve"> PAGEREF _Toc216626571 \h </w:instrText>
+          <w:instrText xml:space="preserve"> PAGEREF _Toc216634715 \h </w:instrText>
         </w:r>
         <w:r>
           <w:rPr>
@@ -1363,6 +1419,210 @@
     <w:p>
       <w:pPr>
         <w:pStyle w:val="TOC1"/>
+        <w:rPr>
+          <w:rFonts w:asciiTheme="minorHAnsi" w:eastAsiaTheme="minorEastAsia" w:hAnsiTheme="minorHAnsi"/>
+          <w:noProof/>
+          <w:sz w:val="22"/>
+          <w:lang w:val="en-US"/>
+        </w:rPr>
+      </w:pPr>
+      <w:hyperlink w:anchor="_Toc216634716" w:history="1">
+        <w:r>
+          <w:rPr>
+            <w:rStyle w:val="Hyperlink"/>
+            <w:noProof/>
+          </w:rPr>
+          <w:t>Proposed System</w:t>
+        </w:r>
+        <w:r>
+          <w:rPr>
+            <w:noProof/>
+            <w:webHidden/>
+          </w:rPr>
+          <w:tab/>
+        </w:r>
+        <w:r>
+          <w:rPr>
+            <w:noProof/>
+            <w:webHidden/>
+          </w:rPr>
+          <w:fldChar w:fldCharType="begin"/>
+        </w:r>
+        <w:r>
+          <w:rPr>
+            <w:noProof/>
+            <w:webHidden/>
+          </w:rPr>
+          <w:instrText xml:space="preserve"> PAGEREF _Toc216634716 \h </w:instrText>
+        </w:r>
+        <w:r>
+          <w:rPr>
+            <w:noProof/>
+            <w:webHidden/>
+          </w:rPr>
+        </w:r>
+        <w:r>
+          <w:rPr>
+            <w:noProof/>
+            <w:webHidden/>
+          </w:rPr>
+          <w:fldChar w:fldCharType="separate"/>
+        </w:r>
+        <w:r>
+          <w:rPr>
+            <w:noProof/>
+            <w:webHidden/>
+          </w:rPr>
+          <w:t>11</w:t>
+        </w:r>
+        <w:r>
+          <w:rPr>
+            <w:noProof/>
+            <w:webHidden/>
+          </w:rPr>
+          <w:fldChar w:fldCharType="end"/>
+        </w:r>
+      </w:hyperlink>
+    </w:p>
+    <w:p>
+      <w:pPr>
+        <w:pStyle w:val="TOC1"/>
+        <w:rPr>
+          <w:rFonts w:asciiTheme="minorHAnsi" w:eastAsiaTheme="minorEastAsia" w:hAnsiTheme="minorHAnsi"/>
+          <w:noProof/>
+          <w:sz w:val="22"/>
+          <w:lang w:val="en-US"/>
+        </w:rPr>
+      </w:pPr>
+      <w:hyperlink w:anchor="_Toc216634717" w:history="1">
+        <w:r>
+          <w:rPr>
+            <w:rStyle w:val="Hyperlink"/>
+            <w:noProof/>
+          </w:rPr>
+          <w:t>Group Picture</w:t>
+        </w:r>
+        <w:r>
+          <w:rPr>
+            <w:noProof/>
+            <w:webHidden/>
+          </w:rPr>
+          <w:tab/>
+        </w:r>
+        <w:r>
+          <w:rPr>
+            <w:noProof/>
+            <w:webHidden/>
+          </w:rPr>
+          <w:fldChar w:fldCharType="begin"/>
+        </w:r>
+        <w:r>
+          <w:rPr>
+            <w:noProof/>
+            <w:webHidden/>
+          </w:rPr>
+          <w:instrText xml:space="preserve"> PAGEREF _Toc216634717 \h </w:instrText>
+        </w:r>
+        <w:r>
+          <w:rPr>
+            <w:noProof/>
+            <w:webHidden/>
+          </w:rPr>
+        </w:r>
+        <w:r>
+          <w:rPr>
+            <w:noProof/>
+            <w:webHidden/>
+          </w:rPr>
+          <w:fldChar w:fldCharType="separate"/>
+        </w:r>
+        <w:r>
+          <w:rPr>
+            <w:noProof/>
+            <w:webHidden/>
+          </w:rPr>
+          <w:t>12</w:t>
+        </w:r>
+        <w:r>
+          <w:rPr>
+            <w:noProof/>
+            <w:webHidden/>
+          </w:rPr>
+          <w:fldChar w:fldCharType="end"/>
+        </w:r>
+      </w:hyperlink>
+    </w:p>
+    <w:p>
+      <w:pPr>
+        <w:pStyle w:val="TOC1"/>
+        <w:rPr>
+          <w:rFonts w:asciiTheme="minorHAnsi" w:eastAsiaTheme="minorEastAsia" w:hAnsiTheme="minorHAnsi"/>
+          <w:noProof/>
+          <w:sz w:val="22"/>
+          <w:lang w:val="en-US"/>
+        </w:rPr>
+      </w:pPr>
+      <w:hyperlink w:anchor="_Toc216634718" w:history="1">
+        <w:r>
+          <w:rPr>
+            <w:rStyle w:val="Hyperlink"/>
+            <w:noProof/>
+          </w:rPr>
+          <w:t>Resume</w:t>
+        </w:r>
+        <w:r>
+          <w:rPr>
+            <w:noProof/>
+            <w:webHidden/>
+          </w:rPr>
+          <w:tab/>
+        </w:r>
+        <w:r>
+          <w:rPr>
+            <w:noProof/>
+            <w:webHidden/>
+          </w:rPr>
+          <w:fldChar w:fldCharType="begin"/>
+        </w:r>
+        <w:r>
+          <w:rPr>
+            <w:noProof/>
+            <w:webHidden/>
+          </w:rPr>
+          <w:instrText xml:space="preserve"> PAGEREF _Toc216634718 \h </w:instrText>
+        </w:r>
+        <w:r>
+          <w:rPr>
+            <w:noProof/>
+            <w:webHidden/>
+          </w:rPr>
+        </w:r>
+        <w:r>
+          <w:rPr>
+            <w:noProof/>
+            <w:webHidden/>
+          </w:rPr>
+          <w:fldChar w:fldCharType="separate"/>
+        </w:r>
+        <w:r>
+          <w:rPr>
+            <w:noProof/>
+            <w:webHidden/>
+          </w:rPr>
+          <w:t>13</w:t>
+        </w:r>
+        <w:r>
+          <w:rPr>
+            <w:noProof/>
+            <w:webHidden/>
+          </w:rPr>
+          <w:fldChar w:fldCharType="end"/>
+        </w:r>
+      </w:hyperlink>
+    </w:p>
+    <w:p>
+      <w:pPr>
+        <w:pStyle w:val="TOC1"/>
         <w:numPr>
           <w:ilvl w:val="0"/>
           <w:numId w:val="0"/>
@@ -1402,7 +1662,7 @@
       <w:bookmarkStart w:id="9" w:name="_Toc198253028"/>
       <w:bookmarkStart w:id="10" w:name="_Toc198255354"/>
       <w:bookmarkStart w:id="11" w:name="_Toc198518408"/>
-      <w:bookmarkStart w:id="12" w:name="_Toc216626559"/>
+      <w:bookmarkStart w:id="12" w:name="_Toc216634702"/>
       <w:r>
         <w:lastRenderedPageBreak/>
         <w:t>Acknowledgements</w:t>
@@ -1453,7 +1713,7 @@
       <w:pPr>
         <w:pStyle w:val="Heading1"/>
       </w:pPr>
-      <w:bookmarkStart w:id="18" w:name="_Toc216626560"/>
+      <w:bookmarkStart w:id="18" w:name="_Toc216634703"/>
       <w:r>
         <w:t>Dedication</w:t>
       </w:r>
@@ -1474,7 +1734,7 @@
       <w:r>
         <w:br w:type="page"/>
       </w:r>
-      <w:bookmarkStart w:id="19" w:name="_Toc216626561"/>
+      <w:bookmarkStart w:id="19" w:name="_Toc216634704"/>
       <w:r>
         <w:lastRenderedPageBreak/>
         <w:t>Scopes and Objectives</w:t>
@@ -1485,7 +1745,7 @@
       <w:pPr>
         <w:pStyle w:val="Heading2"/>
       </w:pPr>
-      <w:bookmarkStart w:id="20" w:name="_Toc216626562"/>
+      <w:bookmarkStart w:id="20" w:name="_Toc216634705"/>
       <w:r>
         <w:t xml:space="preserve">Project </w:t>
       </w:r>
@@ -1560,7 +1820,7 @@
           <w:lang w:val="en-US"/>
         </w:rPr>
       </w:pPr>
-      <w:bookmarkStart w:id="21" w:name="_Toc216626563"/>
+      <w:bookmarkStart w:id="21" w:name="_Toc216634706"/>
       <w:r>
         <w:t>Project Scopes</w:t>
       </w:r>
@@ -1593,7 +1853,6 @@
           <w:lang w:val="en-US"/>
         </w:rPr>
       </w:pPr>
-      <w:bookmarkStart w:id="22" w:name="_Toc216626564"/>
       <w:r>
         <w:rPr>
           <w:lang w:val="en-US"/>
@@ -1609,6 +1868,7 @@
           <w:lang w:val="en-US"/>
         </w:rPr>
       </w:pPr>
+      <w:bookmarkStart w:id="22" w:name="_Toc216634707"/>
       <w:r>
         <w:rPr>
           <w:lang w:val="en-US"/>
@@ -1988,7 +2248,7 @@
       <w:pPr>
         <w:pStyle w:val="Heading2"/>
       </w:pPr>
-      <w:bookmarkStart w:id="23" w:name="_Toc216626565"/>
+      <w:bookmarkStart w:id="23" w:name="_Toc216634708"/>
       <w:r>
         <w:lastRenderedPageBreak/>
         <w:t>Project Objectives</w:t>
@@ -2047,7 +2307,7 @@
       <w:pPr>
         <w:pStyle w:val="Heading2"/>
       </w:pPr>
-      <w:bookmarkStart w:id="24" w:name="_Toc216626566"/>
+      <w:bookmarkStart w:id="24" w:name="_Toc216634709"/>
       <w:r>
         <w:lastRenderedPageBreak/>
         <w:t>Project Constraints</w:t>
@@ -2379,7 +2639,7 @@
           <w:szCs w:val="24"/>
         </w:rPr>
       </w:pPr>
-      <w:bookmarkStart w:id="28" w:name="_Toc216626567"/>
+      <w:bookmarkStart w:id="28" w:name="_Toc216634710"/>
       <w:r>
         <w:lastRenderedPageBreak/>
         <w:t>Company Profile</w:t>
@@ -2401,10 +2661,7 @@
         <w:t xml:space="preserve">: </w:t>
       </w:r>
       <w:r>
-        <w:t>GRC Clinic</w:t>
-      </w:r>
-      <w:r>
-        <w:t xml:space="preserve"> Department</w:t>
+        <w:t>GRC Clinic Department</w:t>
       </w:r>
     </w:p>
     <w:p>
@@ -2434,20 +2691,25 @@
           <w:b/>
           <w:bCs/>
         </w:rPr>
-        <w:t xml:space="preserve">Type of </w:t>
-      </w:r>
+        <w:t>Type of Department</w:t>
+      </w:r>
+      <w:r>
+        <w:t>: H</w:t>
+      </w:r>
+      <w:r>
+        <w:t>ealth Services Unit</w:t>
+      </w:r>
+    </w:p>
+    <w:p>
+      <w:pPr>
+        <w:pStyle w:val="NewNormal"/>
+      </w:pPr>
       <w:r>
         <w:rPr>
           <w:b/>
           <w:bCs/>
         </w:rPr>
-        <w:t>Department</w:t>
-      </w:r>
-      <w:r>
-        <w:t>: H</w:t>
-      </w:r>
-      <w:r>
-        <w:t>ealth Services Unit</w:t>
+        <w:t>Overview of the Department</w:t>
       </w:r>
     </w:p>
     <w:p>
@@ -2455,18 +2717,7 @@
         <w:pStyle w:val="NewNormal"/>
       </w:pPr>
       <w:r>
-        <w:rPr>
-          <w:b/>
-          <w:bCs/>
-        </w:rPr>
-        <w:t xml:space="preserve">Overview of the </w:t>
-      </w:r>
-      <w:r>
-        <w:rPr>
-          <w:b/>
-          <w:bCs/>
-        </w:rPr>
-        <w:t>Department</w:t>
+        <w:t>The School Clinic is a healthcare unit within the educational institution that provides basic medical services to students. It is responsible for handling student consultations, first-aid treatments, and monitoring the health conditions of students during school hours.</w:t>
       </w:r>
     </w:p>
     <w:p>
@@ -2474,30 +2725,27 @@
         <w:pStyle w:val="NewNormal"/>
       </w:pPr>
       <w:r>
-        <w:t>The School Clinic is a healthcare unit within the educational institution that provides basic medical services to students. It is responsible for handling student consultations, first-aid treatments, and monitoring the health conditions of students during school hours.</w:t>
-      </w:r>
+        <w:t>The clinic plays an important role in ensuring student safety and well-being by providing immediate medical attention and maintaining essential first-aid medicines.</w:t>
+      </w:r>
+    </w:p>
+    <w:p>
+      <w:pPr>
+        <w:pStyle w:val="Heading2"/>
+      </w:pPr>
+      <w:bookmarkStart w:id="29" w:name="_Toc216634711"/>
+      <w:r>
+        <w:t>Functional Decomposition Diagram (FDD)</w:t>
+      </w:r>
+      <w:bookmarkEnd w:id="29"/>
     </w:p>
     <w:p>
       <w:pPr>
         <w:pStyle w:val="NewNormal"/>
       </w:pPr>
       <w:r>
-        <w:t>The clinic plays an important role in ensuring student safety and well-being by providing immediate medical attention and maintaining essential first-aid medicines.</w:t>
-      </w:r>
-    </w:p>
-    <w:p>
-      <w:pPr>
-        <w:pStyle w:val="Heading2"/>
-      </w:pPr>
-      <w:r>
-        <w:t>Functional Decomposition Diagram (FDD)</w:t>
-      </w:r>
-    </w:p>
-    <w:p>
-      <w:pPr>
-        <w:pStyle w:val="NewNormal"/>
-      </w:pPr>
-      <w:r>
+        <w:rPr>
+          <w:noProof/>
+        </w:rPr>
         <w:drawing>
           <wp:inline distT="0" distB="0" distL="0" distR="0" wp14:anchorId="22B110FB" wp14:editId="1A3D64D7">
             <wp:extent cx="7052310" cy="2427605"/>
@@ -2539,11 +2787,11 @@
       <w:pPr>
         <w:pStyle w:val="Heading1"/>
       </w:pPr>
-      <w:bookmarkStart w:id="29" w:name="_Toc216626568"/>
+      <w:bookmarkStart w:id="30" w:name="_Toc216634712"/>
       <w:r>
         <w:t>Existing System</w:t>
       </w:r>
-      <w:bookmarkEnd w:id="29"/>
+      <w:bookmarkEnd w:id="30"/>
     </w:p>
     <w:p>
       <w:pPr>
@@ -2565,7 +2813,7 @@
       <w:pPr>
         <w:pStyle w:val="Heading2"/>
       </w:pPr>
-      <w:bookmarkStart w:id="30" w:name="_Toc216626569"/>
+      <w:bookmarkStart w:id="31" w:name="_Toc216634713"/>
       <w:r>
         <w:lastRenderedPageBreak/>
         <w:t xml:space="preserve">Existing System </w:t>
@@ -2573,6 +2821,7 @@
       <w:r>
         <w:t>Flowchart</w:t>
       </w:r>
+      <w:bookmarkEnd w:id="31"/>
     </w:p>
     <w:p>
       <w:pPr>
@@ -2580,6 +2829,9 @@
         <w:jc w:val="center"/>
       </w:pPr>
       <w:r>
+        <w:rPr>
+          <w:noProof/>
+        </w:rPr>
         <w:drawing>
           <wp:inline distT="0" distB="0" distL="0" distR="0" wp14:anchorId="4546517F" wp14:editId="202F4462">
             <wp:extent cx="5765800" cy="8655053"/>
@@ -2637,11 +2889,12 @@
           <w:szCs w:val="24"/>
         </w:rPr>
       </w:pPr>
+      <w:bookmarkStart w:id="32" w:name="_Toc216634714"/>
       <w:r>
         <w:lastRenderedPageBreak/>
         <w:t>Statement of the Problem</w:t>
       </w:r>
-      <w:bookmarkEnd w:id="30"/>
+      <w:bookmarkEnd w:id="32"/>
     </w:p>
     <w:p>
       <w:pPr>
@@ -2703,10 +2956,12 @@
       <w:pPr>
         <w:pStyle w:val="Heading2"/>
       </w:pPr>
+      <w:bookmarkStart w:id="33" w:name="_Toc216634715"/>
       <w:r>
         <w:lastRenderedPageBreak/>
         <w:t>Solution</w:t>
       </w:r>
+      <w:bookmarkEnd w:id="33"/>
     </w:p>
     <w:p>
       <w:pPr>
@@ -2824,9 +3079,11 @@
       <w:pPr>
         <w:pStyle w:val="Heading1"/>
       </w:pPr>
+      <w:bookmarkStart w:id="34" w:name="_Toc216634716"/>
       <w:r>
         <w:t>Proposed System</w:t>
       </w:r>
+      <w:bookmarkEnd w:id="34"/>
     </w:p>
     <w:p>
       <w:pPr>
@@ -2848,7 +3105,7 @@
       <w:pPr>
         <w:pStyle w:val="Heading1"/>
       </w:pPr>
-      <w:bookmarkStart w:id="31" w:name="_Toc216626570"/>
+      <w:bookmarkStart w:id="35" w:name="_Toc216634717"/>
       <w:r>
         <w:lastRenderedPageBreak/>
         <w:t>G</w:t>
@@ -2859,7 +3116,7 @@
       <w:bookmarkEnd w:id="25"/>
       <w:bookmarkEnd w:id="26"/>
       <w:bookmarkEnd w:id="27"/>
-      <w:bookmarkEnd w:id="31"/>
+      <w:bookmarkEnd w:id="35"/>
     </w:p>
     <w:p>
       <w:pPr>
@@ -2941,18 +3198,18 @@
       <w:pPr>
         <w:pStyle w:val="Heading1"/>
       </w:pPr>
-      <w:bookmarkStart w:id="32" w:name="_Toc198253054"/>
-      <w:bookmarkStart w:id="33" w:name="_Toc198255380"/>
-      <w:bookmarkStart w:id="34" w:name="_Toc198518434"/>
-      <w:bookmarkStart w:id="35" w:name="_Toc216626571"/>
+      <w:bookmarkStart w:id="36" w:name="_Toc198253054"/>
+      <w:bookmarkStart w:id="37" w:name="_Toc198255380"/>
+      <w:bookmarkStart w:id="38" w:name="_Toc198518434"/>
+      <w:bookmarkStart w:id="39" w:name="_Toc216634718"/>
       <w:r>
         <w:lastRenderedPageBreak/>
         <w:t>Resume</w:t>
       </w:r>
-      <w:bookmarkEnd w:id="32"/>
-      <w:bookmarkEnd w:id="33"/>
-      <w:bookmarkEnd w:id="34"/>
-      <w:bookmarkEnd w:id="35"/>
+      <w:bookmarkEnd w:id="36"/>
+      <w:bookmarkEnd w:id="37"/>
+      <w:bookmarkEnd w:id="38"/>
+      <w:bookmarkEnd w:id="39"/>
     </w:p>
     <w:p>
       <w:r>

</xml_diff>